<commit_message>
subindo as fotos da tela de  commit
</commit_message>
<xml_diff>
--- a/comandos.docx
+++ b/comandos.docx
@@ -110,6 +110,7 @@
         <w:t xml:space="preserve"> </w:t>
       </w:r>
       <w:proofErr w:type="spellStart"/>
+      <w:proofErr w:type="gramStart"/>
       <w:r>
         <w:rPr>
           <w:rFonts w:ascii="Arial" w:hAnsi="Arial" w:cs="Arial"/>
@@ -127,6 +128,7 @@
         </w:rPr>
         <w:t xml:space="preserve"> .</w:t>
       </w:r>
+      <w:proofErr w:type="gramEnd"/>
     </w:p>
     <w:p>
       <w:pPr>
@@ -152,6 +154,7 @@
         <w:t>git commit -</w:t>
       </w:r>
       <w:proofErr w:type="spellStart"/>
+      <w:proofErr w:type="gramStart"/>
       <w:r>
         <w:rPr>
           <w:rFonts w:ascii="Arial" w:hAnsi="Arial" w:cs="Arial"/>
@@ -162,6 +165,7 @@
         <w:t>m”Projeto</w:t>
       </w:r>
       <w:proofErr w:type="spellEnd"/>
+      <w:proofErr w:type="gramEnd"/>
       <w:r>
         <w:rPr>
           <w:rFonts w:ascii="Arial" w:hAnsi="Arial" w:cs="Arial"/>
@@ -265,12 +269,28 @@
     </w:p>
     <w:p>
       <w:pPr>
-        <w:jc w:val="center"/>
-        <w:rPr>
-          <w:rFonts w:ascii="Arial" w:hAnsi="Arial" w:cs="Arial"/>
-          <w:lang w:val="en-US"/>
-        </w:rPr>
-      </w:pPr>
+        <w:rPr>
+          <w:rFonts w:ascii="Arial" w:hAnsi="Arial" w:cs="Arial"/>
+          <w:sz w:val="36"/>
+          <w:szCs w:val="36"/>
+        </w:rPr>
+      </w:pPr>
+      <w:r>
+        <w:rPr>
+          <w:rFonts w:ascii="Arial" w:hAnsi="Arial" w:cs="Arial"/>
+          <w:sz w:val="36"/>
+          <w:szCs w:val="36"/>
+        </w:rPr>
+        <w:t xml:space="preserve">Link do repositório: </w:t>
+      </w:r>
+      <w:r>
+        <w:rPr>
+          <w:rFonts w:ascii="Arial" w:hAnsi="Arial" w:cs="Arial"/>
+          <w:sz w:val="36"/>
+          <w:szCs w:val="36"/>
+        </w:rPr>
+        <w:t>https://github.com/ErickQuintao/Ativ01</w:t>
+      </w:r>
     </w:p>
     <w:sectPr>
       <w:pgSz w:w="11906" w:h="16838"/>

</xml_diff>